<commit_message>
update file but it's done
</commit_message>
<xml_diff>
--- a/report_6210612864.docx
+++ b/report_6210612864.docx
@@ -2054,6 +2054,7 @@
     </w:p>
     <w:p>
       <w:pPr>
+        <w:jc w:val="center"/>
         <w:rPr>
           <w:rFonts w:ascii="TH Sarabun New" w:hAnsi="TH Sarabun New" w:cs="TH Sarabun New"/>
         </w:rPr>
@@ -2074,10 +2075,10 @@
         </w:rPr>
         <w:lastRenderedPageBreak/>
         <w:drawing>
-          <wp:inline distT="0" distB="0" distL="0" distR="0" wp14:anchorId="1AEFC17B" wp14:editId="62B6339F">
+          <wp:inline distT="0" distB="0" distL="0" distR="0" wp14:anchorId="277DDCB1" wp14:editId="3CD75156">
             <wp:extent cx="8856345" cy="5723255"/>
             <wp:effectExtent l="0" t="0" r="1905" b="0"/>
-            <wp:docPr id="5" name="Picture 5"/>
+            <wp:docPr id="2" name="Picture 2"/>
             <wp:cNvGraphicFramePr>
               <a:graphicFrameLocks xmlns:a="http://schemas.openxmlformats.org/drawingml/2006/main" noChangeAspect="1"/>
             </wp:cNvGraphicFramePr>
@@ -5910,8 +5911,13 @@
                             <w:pPr>
                               <w:jc w:val="center"/>
                             </w:pPr>
+                            <w:proofErr w:type="spellStart"/>
                             <w:r>
-                              <w:t>Assign_in Relationship</w:t>
+                              <w:t>Assign_in</w:t>
+                            </w:r>
+                            <w:proofErr w:type="spellEnd"/>
+                            <w:r>
+                              <w:t xml:space="preserve"> Relationship</w:t>
                             </w:r>
                           </w:p>
                         </w:txbxContent>
@@ -7840,7 +7846,23 @@
           <w:szCs w:val="20"/>
         </w:rPr>
         <w:br/>
-        <w:t xml:space="preserve">    add TIN int references Company (TIN) ON UPDATE CASCADE ON DELETE CASCADE;</w:t>
+        <w:t xml:space="preserve">    add TIN int</w:t>
+      </w:r>
+      <w:r>
+        <w:rPr>
+          <w:rFonts w:ascii="JetBrains Mono" w:eastAsia="Times New Roman" w:hAnsi="JetBrains Mono" w:cs="JetBrains Mono"/>
+          <w:sz w:val="20"/>
+          <w:szCs w:val="20"/>
+        </w:rPr>
+        <w:t xml:space="preserve"> not null</w:t>
+      </w:r>
+      <w:r>
+        <w:rPr>
+          <w:rFonts w:ascii="JetBrains Mono" w:eastAsia="Times New Roman" w:hAnsi="JetBrains Mono" w:cs="JetBrains Mono"/>
+          <w:sz w:val="20"/>
+          <w:szCs w:val="20"/>
+        </w:rPr>
+        <w:t xml:space="preserve"> references Company (TIN) ON UPDATE CASCADE ON DELETE CASCADE;</w:t>
       </w:r>
       <w:r>
         <w:rPr>
@@ -7866,7 +7888,31 @@
           <w:szCs w:val="20"/>
         </w:rPr>
         <w:br/>
-        <w:t xml:space="preserve">    add TIN int references Company (TIN) ON UPDATE CASCADE ON DELETE CASCADE;</w:t>
+        <w:t xml:space="preserve">    add TIN int </w:t>
+      </w:r>
+      <w:r>
+        <w:rPr>
+          <w:rFonts w:ascii="JetBrains Mono" w:eastAsia="Times New Roman" w:hAnsi="JetBrains Mono" w:cs="JetBrains Mono"/>
+          <w:sz w:val="20"/>
+          <w:szCs w:val="20"/>
+        </w:rPr>
+        <w:t>not null</w:t>
+      </w:r>
+      <w:r>
+        <w:rPr>
+          <w:rFonts w:ascii="JetBrains Mono" w:eastAsia="Times New Roman" w:hAnsi="JetBrains Mono" w:cs="JetBrains Mono"/>
+          <w:sz w:val="20"/>
+          <w:szCs w:val="20"/>
+        </w:rPr>
+        <w:t xml:space="preserve"> </w:t>
+      </w:r>
+      <w:r>
+        <w:rPr>
+          <w:rFonts w:ascii="JetBrains Mono" w:eastAsia="Times New Roman" w:hAnsi="JetBrains Mono" w:cs="JetBrains Mono"/>
+          <w:sz w:val="20"/>
+          <w:szCs w:val="20"/>
+        </w:rPr>
+        <w:t>references Company (TIN) ON UPDATE CASCADE ON DELETE CASCADE;</w:t>
       </w:r>
       <w:r>
         <w:rPr>
@@ -7902,7 +7948,31 @@
           <w:sz w:val="20"/>
           <w:szCs w:val="20"/>
         </w:rPr>
-        <w:t xml:space="preserve"> int references Customer (</w:t>
+        <w:t xml:space="preserve"> int </w:t>
+      </w:r>
+      <w:r>
+        <w:rPr>
+          <w:rFonts w:ascii="JetBrains Mono" w:eastAsia="Times New Roman" w:hAnsi="JetBrains Mono" w:cs="JetBrains Mono"/>
+          <w:sz w:val="20"/>
+          <w:szCs w:val="20"/>
+        </w:rPr>
+        <w:t>not null</w:t>
+      </w:r>
+      <w:r>
+        <w:rPr>
+          <w:rFonts w:ascii="JetBrains Mono" w:eastAsia="Times New Roman" w:hAnsi="JetBrains Mono" w:cs="JetBrains Mono"/>
+          <w:sz w:val="20"/>
+          <w:szCs w:val="20"/>
+        </w:rPr>
+        <w:t xml:space="preserve"> </w:t>
+      </w:r>
+      <w:r>
+        <w:rPr>
+          <w:rFonts w:ascii="JetBrains Mono" w:eastAsia="Times New Roman" w:hAnsi="JetBrains Mono" w:cs="JetBrains Mono"/>
+          <w:sz w:val="20"/>
+          <w:szCs w:val="20"/>
+        </w:rPr>
+        <w:t>references Customer (</w:t>
       </w:r>
       <w:proofErr w:type="spellStart"/>
       <w:r>
@@ -7956,7 +8026,31 @@
           <w:sz w:val="20"/>
           <w:szCs w:val="20"/>
         </w:rPr>
-        <w:t xml:space="preserve"> int references Journal (</w:t>
+        <w:t xml:space="preserve"> int </w:t>
+      </w:r>
+      <w:r>
+        <w:rPr>
+          <w:rFonts w:ascii="JetBrains Mono" w:eastAsia="Times New Roman" w:hAnsi="JetBrains Mono" w:cs="JetBrains Mono"/>
+          <w:sz w:val="20"/>
+          <w:szCs w:val="20"/>
+        </w:rPr>
+        <w:t>not null</w:t>
+      </w:r>
+      <w:r>
+        <w:rPr>
+          <w:rFonts w:ascii="JetBrains Mono" w:eastAsia="Times New Roman" w:hAnsi="JetBrains Mono" w:cs="JetBrains Mono"/>
+          <w:sz w:val="20"/>
+          <w:szCs w:val="20"/>
+        </w:rPr>
+        <w:t xml:space="preserve"> </w:t>
+      </w:r>
+      <w:r>
+        <w:rPr>
+          <w:rFonts w:ascii="JetBrains Mono" w:eastAsia="Times New Roman" w:hAnsi="JetBrains Mono" w:cs="JetBrains Mono"/>
+          <w:sz w:val="20"/>
+          <w:szCs w:val="20"/>
+        </w:rPr>
+        <w:t>references Journal (</w:t>
       </w:r>
       <w:proofErr w:type="spellStart"/>
       <w:r>
@@ -8552,25 +8646,23 @@
           <w:sz w:val="20"/>
           <w:szCs w:val="20"/>
         </w:rPr>
-        <w:t xml:space="preserve"> </w:t>
-      </w:r>
-      <w:proofErr w:type="gramStart"/>
+        <w:t xml:space="preserve"> varchar(255)</w:t>
+      </w:r>
       <w:r>
         <w:rPr>
           <w:rFonts w:ascii="JetBrains Mono" w:eastAsia="Times New Roman" w:hAnsi="JetBrains Mono" w:cs="JetBrains Mono"/>
           <w:sz w:val="20"/>
           <w:szCs w:val="20"/>
         </w:rPr>
-        <w:t>varchar(</w:t>
-      </w:r>
-      <w:proofErr w:type="gramEnd"/>
+        <w:t xml:space="preserve"> null</w:t>
+      </w:r>
       <w:r>
         <w:rPr>
           <w:rFonts w:ascii="JetBrains Mono" w:eastAsia="Times New Roman" w:hAnsi="JetBrains Mono" w:cs="JetBrains Mono"/>
           <w:sz w:val="20"/>
           <w:szCs w:val="20"/>
         </w:rPr>
-        <w:t>255),</w:t>
+        <w:t>,</w:t>
       </w:r>
       <w:r>
         <w:rPr>

</xml_diff>